<commit_message>
Fixed a little error
</commit_message>
<xml_diff>
--- a/dws/sang_carlos_lab2/research_paper.docx
+++ b/dws/sang_carlos_lab2/research_paper.docx
@@ -94,252 +94,260 @@
     </w:p>
     <w:p>
       <w:pPr>
-        <w:spacing w:line="480" w:lineRule="auto"/>
-        <w:rPr>
-          <w:rFonts w:ascii="Times" w:hAnsi="Times" w:cs="Helvetica Neue"/>
-        </w:rPr>
-      </w:pPr>
-      <w:r>
-        <w:rPr>
-          <w:rFonts w:ascii="Times" w:hAnsi="Times" w:cs="Helvetica Neue"/>
-        </w:rPr>
-        <w:t>Specificity</w:t>
-      </w:r>
-    </w:p>
-    <w:p>
-      <w:pPr>
-        <w:spacing w:line="480" w:lineRule="auto"/>
-        <w:rPr>
-          <w:rFonts w:ascii="Times" w:eastAsia="Times New Roman" w:hAnsi="Times" w:cs="Times New Roman"/>
-          <w:color w:val="333333"/>
-          <w:shd w:val="clear" w:color="auto" w:fill="FFFFFF"/>
-        </w:rPr>
-      </w:pPr>
-      <w:r>
-        <w:rPr>
-          <w:rFonts w:ascii="Times" w:hAnsi="Times" w:cs="Helvetica Neue"/>
-        </w:rPr>
-        <w:t>The specificity is the measurement of how specific a selector is. The more specific the selector is, the more chances you have to select only one element.</w:t>
-      </w:r>
-      <w:r>
-        <w:rPr>
-          <w:rFonts w:ascii="Times" w:hAnsi="Times" w:cs="Helvetica Neue"/>
-        </w:rPr>
-        <w:t xml:space="preserve"> The specificity level changes depending on how many attributes an element has. </w:t>
-      </w:r>
-      <w:r>
-        <w:rPr>
-          <w:rFonts w:ascii="Times" w:hAnsi="Times" w:cs="Helvetica Neue"/>
-        </w:rPr>
-        <w:t>T</w:t>
-      </w:r>
-      <w:r>
-        <w:rPr>
-          <w:rFonts w:ascii="Times" w:hAnsi="Times" w:cs="Helvetica Neue"/>
-        </w:rPr>
-        <w:t>he eleme</w:t>
-      </w:r>
-      <w:r>
-        <w:rPr>
-          <w:rFonts w:ascii="Times" w:hAnsi="Times" w:cs="Helvetica Neue"/>
-        </w:rPr>
-        <w:t>nts and pseudo elements has 0,0,0,</w:t>
-      </w:r>
-      <w:r>
-        <w:rPr>
-          <w:rFonts w:ascii="Times" w:hAnsi="Times" w:cs="Helvetica Neue"/>
-        </w:rPr>
-        <w:t>1</w:t>
-      </w:r>
-      <w:r>
-        <w:rPr>
-          <w:rFonts w:ascii="Times" w:hAnsi="Times" w:cs="Helvetica Neue"/>
-        </w:rPr>
-        <w:t xml:space="preserve"> points</w:t>
-      </w:r>
-      <w:r>
-        <w:rPr>
-          <w:rFonts w:ascii="Times" w:hAnsi="Times" w:cs="Helvetica Neue"/>
-        </w:rPr>
-        <w:t xml:space="preserve">. Which means that if we only use </w:t>
-      </w:r>
-      <w:r>
-        <w:rPr>
-          <w:rFonts w:ascii="Times" w:hAnsi="Times" w:cs="Helvetica Neue"/>
-          <w:b/>
-        </w:rPr>
-        <w:t>p</w:t>
-      </w:r>
-      <w:r>
-        <w:rPr>
-          <w:rFonts w:ascii="Times" w:hAnsi="Times" w:cs="Helvetica Neue"/>
-        </w:rPr>
-        <w:t xml:space="preserve"> as a </w:t>
-      </w:r>
-      <w:r>
-        <w:rPr>
-          <w:rFonts w:ascii="Times" w:hAnsi="Times" w:cs="Helvetica Neue"/>
-        </w:rPr>
-        <w:t xml:space="preserve">selector, the specificity </w:t>
-      </w:r>
-      <w:r>
-        <w:rPr>
-          <w:rFonts w:ascii="Times" w:hAnsi="Times" w:cs="Helvetica Neue"/>
-        </w:rPr>
-        <w:t xml:space="preserve">is </w:t>
-      </w:r>
-      <w:r>
-        <w:rPr>
-          <w:rFonts w:ascii="Times" w:hAnsi="Times" w:cs="Helvetica Neue"/>
-        </w:rPr>
-        <w:t>0,0,0,</w:t>
-      </w:r>
-      <w:r>
-        <w:rPr>
-          <w:rFonts w:ascii="Times" w:hAnsi="Times" w:cs="Helvetica Neue"/>
-        </w:rPr>
-        <w:t xml:space="preserve">1. If we use </w:t>
-      </w:r>
-      <w:proofErr w:type="spellStart"/>
-      <w:r>
-        <w:rPr>
-          <w:rFonts w:ascii="Times" w:eastAsia="Times New Roman" w:hAnsi="Times" w:cs="Times New Roman"/>
-          <w:b/>
-          <w:color w:val="333333"/>
-          <w:shd w:val="clear" w:color="auto" w:fill="FFFFFF"/>
-        </w:rPr>
-        <w:t>li</w:t>
-      </w:r>
-      <w:proofErr w:type="gramStart"/>
-      <w:r>
-        <w:rPr>
-          <w:rFonts w:ascii="Times" w:eastAsia="Times New Roman" w:hAnsi="Times" w:cs="Times New Roman"/>
-          <w:b/>
-          <w:color w:val="333333"/>
-          <w:shd w:val="clear" w:color="auto" w:fill="FFFFFF"/>
-        </w:rPr>
-        <w:t>:first</w:t>
-      </w:r>
-      <w:proofErr w:type="gramEnd"/>
-      <w:r>
-        <w:rPr>
-          <w:rFonts w:ascii="Times" w:eastAsia="Times New Roman" w:hAnsi="Times" w:cs="Times New Roman"/>
-          <w:b/>
-          <w:color w:val="333333"/>
-          <w:shd w:val="clear" w:color="auto" w:fill="FFFFFF"/>
-        </w:rPr>
-        <w:t>-line</w:t>
-      </w:r>
-      <w:proofErr w:type="spellEnd"/>
-      <w:r>
-        <w:rPr>
-          <w:rFonts w:ascii="Times" w:eastAsia="Times New Roman" w:hAnsi="Times" w:cs="Times New Roman"/>
-          <w:color w:val="333333"/>
-          <w:shd w:val="clear" w:color="auto" w:fill="FFFFFF"/>
-        </w:rPr>
-        <w:t xml:space="preserve">, the specificity </w:t>
-      </w:r>
-      <w:r>
-        <w:rPr>
-          <w:rFonts w:ascii="Times" w:eastAsia="Times New Roman" w:hAnsi="Times" w:cs="Times New Roman"/>
-          <w:color w:val="333333"/>
-          <w:shd w:val="clear" w:color="auto" w:fill="FFFFFF"/>
-        </w:rPr>
-        <w:t xml:space="preserve">is </w:t>
-      </w:r>
-      <w:r>
-        <w:rPr>
-          <w:rFonts w:ascii="Times" w:eastAsia="Times New Roman" w:hAnsi="Times" w:cs="Times New Roman"/>
-          <w:color w:val="333333"/>
-          <w:shd w:val="clear" w:color="auto" w:fill="FFFFFF"/>
-        </w:rPr>
-        <w:t>0,0,0,</w:t>
-      </w:r>
-      <w:r>
-        <w:rPr>
-          <w:rFonts w:ascii="Times" w:eastAsia="Times New Roman" w:hAnsi="Times" w:cs="Times New Roman"/>
-          <w:color w:val="333333"/>
-          <w:shd w:val="clear" w:color="auto" w:fill="FFFFFF"/>
-        </w:rPr>
-        <w:t xml:space="preserve">2. Because 1 + 1 = 2. The </w:t>
-      </w:r>
-      <w:r>
-        <w:rPr>
-          <w:rFonts w:ascii="Times" w:eastAsia="Times New Roman" w:hAnsi="Times" w:cs="Times New Roman"/>
-          <w:b/>
-          <w:color w:val="333333"/>
-          <w:shd w:val="clear" w:color="auto" w:fill="FFFFFF"/>
-        </w:rPr>
-        <w:t xml:space="preserve">class </w:t>
-      </w:r>
-      <w:r>
-        <w:rPr>
-          <w:rFonts w:ascii="Times" w:eastAsia="Times New Roman" w:hAnsi="Times" w:cs="Times New Roman"/>
-          <w:color w:val="333333"/>
-          <w:shd w:val="clear" w:color="auto" w:fill="FFFFFF"/>
-        </w:rPr>
-        <w:t>has</w:t>
-      </w:r>
-      <w:r>
-        <w:rPr>
-          <w:rFonts w:ascii="Times" w:eastAsia="Times New Roman" w:hAnsi="Times" w:cs="Times New Roman"/>
-          <w:color w:val="333333"/>
-          <w:shd w:val="clear" w:color="auto" w:fill="FFFFFF"/>
-        </w:rPr>
-        <w:t xml:space="preserve"> </w:t>
-      </w:r>
-      <w:r>
-        <w:rPr>
-          <w:rFonts w:ascii="Times" w:eastAsia="Times New Roman" w:hAnsi="Times" w:cs="Times New Roman"/>
-          <w:color w:val="333333"/>
-          <w:shd w:val="clear" w:color="auto" w:fill="FFFFFF"/>
-        </w:rPr>
-        <w:t>0,0,</w:t>
-      </w:r>
-      <w:r>
-        <w:rPr>
-          <w:rFonts w:ascii="Times" w:eastAsia="Times New Roman" w:hAnsi="Times" w:cs="Times New Roman"/>
-          <w:color w:val="333333"/>
-          <w:shd w:val="clear" w:color="auto" w:fill="FFFFFF"/>
-        </w:rPr>
-        <w:t>1</w:t>
-      </w:r>
-      <w:r>
-        <w:rPr>
-          <w:rFonts w:ascii="Times" w:eastAsia="Times New Roman" w:hAnsi="Times" w:cs="Times New Roman"/>
-          <w:color w:val="333333"/>
-          <w:shd w:val="clear" w:color="auto" w:fill="FFFFFF"/>
-        </w:rPr>
-        <w:t>,</w:t>
-      </w:r>
-      <w:r>
-        <w:rPr>
-          <w:rFonts w:ascii="Times" w:eastAsia="Times New Roman" w:hAnsi="Times" w:cs="Times New Roman"/>
-          <w:color w:val="333333"/>
-          <w:shd w:val="clear" w:color="auto" w:fill="FFFFFF"/>
-        </w:rPr>
-        <w:t>0</w:t>
-      </w:r>
-      <w:r>
-        <w:rPr>
-          <w:rFonts w:ascii="Times" w:eastAsia="Times New Roman" w:hAnsi="Times" w:cs="Times New Roman"/>
-          <w:color w:val="333333"/>
-          <w:shd w:val="clear" w:color="auto" w:fill="FFFFFF"/>
-        </w:rPr>
-        <w:t xml:space="preserve"> po</w:t>
-      </w:r>
-      <w:r>
-        <w:rPr>
-          <w:rFonts w:ascii="Times" w:eastAsia="Times New Roman" w:hAnsi="Times" w:cs="Times New Roman"/>
-          <w:color w:val="333333"/>
-          <w:shd w:val="clear" w:color="auto" w:fill="FFFFFF"/>
-        </w:rPr>
-        <w:t>i</w:t>
-      </w:r>
+        <w:widowControl w:val="0"/>
+        <w:tabs>
+          <w:tab w:val="left" w:pos="220"/>
+          <w:tab w:val="left" w:pos="720"/>
+        </w:tabs>
+        <w:autoSpaceDE w:val="0"/>
+        <w:autoSpaceDN w:val="0"/>
+        <w:adjustRightInd w:val="0"/>
+        <w:spacing w:after="260" w:line="480" w:lineRule="auto"/>
+        <w:rPr>
+          <w:rFonts w:ascii="Times" w:hAnsi="Times" w:cs="Helvetica Neue"/>
+        </w:rPr>
+      </w:pPr>
       <w:bookmarkStart w:id="0" w:name="_GoBack"/>
       <w:bookmarkEnd w:id="0"/>
       <w:r>
         <w:rPr>
+          <w:rFonts w:ascii="Times" w:hAnsi="Times" w:cs="Helvetica Neue"/>
+        </w:rPr>
+        <w:t>Specificity</w:t>
+      </w:r>
+    </w:p>
+    <w:p>
+      <w:pPr>
+        <w:spacing w:line="480" w:lineRule="auto"/>
+        <w:rPr>
+          <w:rFonts w:ascii="Times" w:eastAsia="Times New Roman" w:hAnsi="Times" w:cs="Times New Roman"/>
+          <w:color w:val="333333"/>
+          <w:shd w:val="clear" w:color="auto" w:fill="FFFFFF"/>
+        </w:rPr>
+      </w:pPr>
+      <w:r>
+        <w:rPr>
+          <w:rFonts w:ascii="Times" w:hAnsi="Times" w:cs="Helvetica Neue"/>
+        </w:rPr>
+        <w:t>The specificity is the measurement of how specific a selector is. The more specific the selector is, the more chances you have to select only one element.</w:t>
+      </w:r>
+      <w:r>
+        <w:rPr>
+          <w:rFonts w:ascii="Times" w:hAnsi="Times" w:cs="Helvetica Neue"/>
+        </w:rPr>
+        <w:t xml:space="preserve"> The specificity level changes depending on how many attributes an element has. </w:t>
+      </w:r>
+      <w:r>
+        <w:rPr>
+          <w:rFonts w:ascii="Times" w:hAnsi="Times" w:cs="Helvetica Neue"/>
+        </w:rPr>
+        <w:t>T</w:t>
+      </w:r>
+      <w:r>
+        <w:rPr>
+          <w:rFonts w:ascii="Times" w:hAnsi="Times" w:cs="Helvetica Neue"/>
+        </w:rPr>
+        <w:t>he eleme</w:t>
+      </w:r>
+      <w:r>
+        <w:rPr>
+          <w:rFonts w:ascii="Times" w:hAnsi="Times" w:cs="Helvetica Neue"/>
+        </w:rPr>
+        <w:t>nts and pseudo elements has 0,0,0,</w:t>
+      </w:r>
+      <w:r>
+        <w:rPr>
+          <w:rFonts w:ascii="Times" w:hAnsi="Times" w:cs="Helvetica Neue"/>
+        </w:rPr>
+        <w:t>1</w:t>
+      </w:r>
+      <w:r>
+        <w:rPr>
+          <w:rFonts w:ascii="Times" w:hAnsi="Times" w:cs="Helvetica Neue"/>
+        </w:rPr>
+        <w:t xml:space="preserve"> points</w:t>
+      </w:r>
+      <w:r>
+        <w:rPr>
+          <w:rFonts w:ascii="Times" w:hAnsi="Times" w:cs="Helvetica Neue"/>
+        </w:rPr>
+        <w:t xml:space="preserve">. Which means that if we only use </w:t>
+      </w:r>
+      <w:r>
+        <w:rPr>
+          <w:rFonts w:ascii="Times" w:hAnsi="Times" w:cs="Helvetica Neue"/>
+          <w:b/>
+        </w:rPr>
+        <w:t>p</w:t>
+      </w:r>
+      <w:r>
+        <w:rPr>
+          <w:rFonts w:ascii="Times" w:hAnsi="Times" w:cs="Helvetica Neue"/>
+        </w:rPr>
+        <w:t xml:space="preserve"> as a </w:t>
+      </w:r>
+      <w:r>
+        <w:rPr>
+          <w:rFonts w:ascii="Times" w:hAnsi="Times" w:cs="Helvetica Neue"/>
+        </w:rPr>
+        <w:t xml:space="preserve">selector, the specificity </w:t>
+      </w:r>
+      <w:r>
+        <w:rPr>
+          <w:rFonts w:ascii="Times" w:hAnsi="Times" w:cs="Helvetica Neue"/>
+        </w:rPr>
+        <w:t xml:space="preserve">is </w:t>
+      </w:r>
+      <w:r>
+        <w:rPr>
+          <w:rFonts w:ascii="Times" w:hAnsi="Times" w:cs="Helvetica Neue"/>
+        </w:rPr>
+        <w:t>0,0,0,</w:t>
+      </w:r>
+      <w:r>
+        <w:rPr>
+          <w:rFonts w:ascii="Times" w:hAnsi="Times" w:cs="Helvetica Neue"/>
+        </w:rPr>
+        <w:t xml:space="preserve">1. If we use </w:t>
+      </w:r>
+      <w:proofErr w:type="spellStart"/>
+      <w:r>
+        <w:rPr>
+          <w:rFonts w:ascii="Times" w:eastAsia="Times New Roman" w:hAnsi="Times" w:cs="Times New Roman"/>
+          <w:b/>
+          <w:color w:val="333333"/>
+          <w:shd w:val="clear" w:color="auto" w:fill="FFFFFF"/>
+        </w:rPr>
+        <w:t>li</w:t>
+      </w:r>
+      <w:proofErr w:type="gramStart"/>
+      <w:r>
+        <w:rPr>
+          <w:rFonts w:ascii="Times" w:eastAsia="Times New Roman" w:hAnsi="Times" w:cs="Times New Roman"/>
+          <w:b/>
+          <w:color w:val="333333"/>
+          <w:shd w:val="clear" w:color="auto" w:fill="FFFFFF"/>
+        </w:rPr>
+        <w:t>:first</w:t>
+      </w:r>
+      <w:proofErr w:type="gramEnd"/>
+      <w:r>
+        <w:rPr>
+          <w:rFonts w:ascii="Times" w:eastAsia="Times New Roman" w:hAnsi="Times" w:cs="Times New Roman"/>
+          <w:b/>
+          <w:color w:val="333333"/>
+          <w:shd w:val="clear" w:color="auto" w:fill="FFFFFF"/>
+        </w:rPr>
+        <w:t>-line</w:t>
+      </w:r>
+      <w:proofErr w:type="spellEnd"/>
+      <w:r>
+        <w:rPr>
+          <w:rFonts w:ascii="Times" w:eastAsia="Times New Roman" w:hAnsi="Times" w:cs="Times New Roman"/>
+          <w:color w:val="333333"/>
+          <w:shd w:val="clear" w:color="auto" w:fill="FFFFFF"/>
+        </w:rPr>
+        <w:t xml:space="preserve">, the specificity </w:t>
+      </w:r>
+      <w:r>
+        <w:rPr>
+          <w:rFonts w:ascii="Times" w:eastAsia="Times New Roman" w:hAnsi="Times" w:cs="Times New Roman"/>
+          <w:color w:val="333333"/>
+          <w:shd w:val="clear" w:color="auto" w:fill="FFFFFF"/>
+        </w:rPr>
+        <w:t xml:space="preserve">is </w:t>
+      </w:r>
+      <w:r>
+        <w:rPr>
+          <w:rFonts w:ascii="Times" w:eastAsia="Times New Roman" w:hAnsi="Times" w:cs="Times New Roman"/>
+          <w:color w:val="333333"/>
+          <w:shd w:val="clear" w:color="auto" w:fill="FFFFFF"/>
+        </w:rPr>
+        <w:t>0,0,0,</w:t>
+      </w:r>
+      <w:r>
+        <w:rPr>
+          <w:rFonts w:ascii="Times" w:eastAsia="Times New Roman" w:hAnsi="Times" w:cs="Times New Roman"/>
+          <w:color w:val="333333"/>
+          <w:shd w:val="clear" w:color="auto" w:fill="FFFFFF"/>
+        </w:rPr>
+        <w:t xml:space="preserve">2. Because 1 + 1 = 2. The </w:t>
+      </w:r>
+      <w:r>
+        <w:rPr>
+          <w:rFonts w:ascii="Times" w:eastAsia="Times New Roman" w:hAnsi="Times" w:cs="Times New Roman"/>
+          <w:b/>
+          <w:color w:val="333333"/>
+          <w:shd w:val="clear" w:color="auto" w:fill="FFFFFF"/>
+        </w:rPr>
+        <w:t xml:space="preserve">class </w:t>
+      </w:r>
+      <w:r>
+        <w:rPr>
+          <w:rFonts w:ascii="Times" w:eastAsia="Times New Roman" w:hAnsi="Times" w:cs="Times New Roman"/>
+          <w:color w:val="333333"/>
+          <w:shd w:val="clear" w:color="auto" w:fill="FFFFFF"/>
+        </w:rPr>
+        <w:t>has</w:t>
+      </w:r>
+      <w:r>
+        <w:rPr>
+          <w:rFonts w:ascii="Times" w:eastAsia="Times New Roman" w:hAnsi="Times" w:cs="Times New Roman"/>
+          <w:color w:val="333333"/>
+          <w:shd w:val="clear" w:color="auto" w:fill="FFFFFF"/>
+        </w:rPr>
+        <w:t xml:space="preserve"> </w:t>
+      </w:r>
+      <w:r>
+        <w:rPr>
+          <w:rFonts w:ascii="Times" w:eastAsia="Times New Roman" w:hAnsi="Times" w:cs="Times New Roman"/>
+          <w:color w:val="333333"/>
+          <w:shd w:val="clear" w:color="auto" w:fill="FFFFFF"/>
+        </w:rPr>
+        <w:t>0,0,</w:t>
+      </w:r>
+      <w:r>
+        <w:rPr>
+          <w:rFonts w:ascii="Times" w:eastAsia="Times New Roman" w:hAnsi="Times" w:cs="Times New Roman"/>
+          <w:color w:val="333333"/>
+          <w:shd w:val="clear" w:color="auto" w:fill="FFFFFF"/>
+        </w:rPr>
+        <w:t>1</w:t>
+      </w:r>
+      <w:r>
+        <w:rPr>
+          <w:rFonts w:ascii="Times" w:eastAsia="Times New Roman" w:hAnsi="Times" w:cs="Times New Roman"/>
+          <w:color w:val="333333"/>
+          <w:shd w:val="clear" w:color="auto" w:fill="FFFFFF"/>
+        </w:rPr>
+        <w:t>,</w:t>
+      </w:r>
+      <w:r>
+        <w:rPr>
+          <w:rFonts w:ascii="Times" w:eastAsia="Times New Roman" w:hAnsi="Times" w:cs="Times New Roman"/>
+          <w:color w:val="333333"/>
+          <w:shd w:val="clear" w:color="auto" w:fill="FFFFFF"/>
+        </w:rPr>
+        <w:t>0</w:t>
+      </w:r>
+      <w:r>
+        <w:rPr>
+          <w:rFonts w:ascii="Times" w:eastAsia="Times New Roman" w:hAnsi="Times" w:cs="Times New Roman"/>
+          <w:color w:val="333333"/>
+          <w:shd w:val="clear" w:color="auto" w:fill="FFFFFF"/>
+        </w:rPr>
+        <w:t xml:space="preserve"> po</w:t>
+      </w:r>
+      <w:r>
+        <w:rPr>
+          <w:rFonts w:ascii="Times" w:eastAsia="Times New Roman" w:hAnsi="Times" w:cs="Times New Roman"/>
+          <w:color w:val="333333"/>
+          <w:shd w:val="clear" w:color="auto" w:fill="FFFFFF"/>
+        </w:rPr>
+        <w:t>i</w:t>
+      </w:r>
+      <w:r>
+        <w:rPr>
           <w:rFonts w:ascii="Times" w:eastAsia="Times New Roman" w:hAnsi="Times" w:cs="Times New Roman"/>
           <w:color w:val="333333"/>
           <w:shd w:val="clear" w:color="auto" w:fill="FFFFFF"/>
@@ -447,15 +455,7 @@
           <w:color w:val="333333"/>
           <w:shd w:val="clear" w:color="auto" w:fill="FFFFFF"/>
         </w:rPr>
-        <w:t xml:space="preserve">has 0,1,0,0 pints. </w:t>
-      </w:r>
-      <w:r>
-        <w:rPr>
-          <w:rFonts w:ascii="Times" w:eastAsia="Times New Roman" w:hAnsi="Times" w:cs="Times New Roman"/>
-          <w:color w:val="333333"/>
-          <w:shd w:val="clear" w:color="auto" w:fill="FFFFFF"/>
-        </w:rPr>
-        <w:t>This is how specificity works. If it still doesn’t make much sense try with this next diagram:</w:t>
+        <w:t>has 0,1,0,0 pints. This is how specificity works. If it still doesn’t make much sense try with this next diagram:</w:t>
       </w:r>
     </w:p>
     <w:p>
@@ -779,31 +779,7 @@
         <w:rPr>
           <w:rFonts w:ascii="Times" w:hAnsi="Times" w:cs="Helvetica Neue"/>
         </w:rPr>
-        <w:t xml:space="preserve">Site point. </w:t>
-      </w:r>
-      <w:r>
-        <w:rPr>
-          <w:rFonts w:ascii="Times" w:hAnsi="Times" w:cs="Helvetica Neue"/>
-        </w:rPr>
-        <w:t>3 June</w:t>
-      </w:r>
-      <w:r>
-        <w:rPr>
-          <w:rFonts w:ascii="Times" w:hAnsi="Times" w:cs="Helvetica Neue"/>
-        </w:rPr>
-        <w:t>.</w:t>
-      </w:r>
-      <w:r>
-        <w:rPr>
-          <w:rFonts w:ascii="Times" w:hAnsi="Times" w:cs="Helvetica Neue"/>
-        </w:rPr>
-        <w:t xml:space="preserve"> 2012</w:t>
-      </w:r>
-      <w:r>
-        <w:rPr>
-          <w:rFonts w:ascii="Times" w:hAnsi="Times" w:cs="Helvetica Neue"/>
-        </w:rPr>
-        <w:t>.</w:t>
+        <w:t>Site point. 3 June. 2012.</w:t>
       </w:r>
     </w:p>
     <w:p>
@@ -896,25 +872,7 @@
         <w:rPr>
           <w:rFonts w:ascii="Times" w:hAnsi="Times" w:cs="Helvetica Neue"/>
         </w:rPr>
-        <w:t xml:space="preserve">CSS-Tricks. </w:t>
-      </w:r>
-      <w:r>
-        <w:rPr>
-          <w:rFonts w:ascii="Times" w:hAnsi="Times" w:cs="Helvetica Neue"/>
-        </w:rPr>
-        <w:t>3 June</w:t>
-      </w:r>
-      <w:r>
-        <w:rPr>
-          <w:rFonts w:ascii="Times" w:hAnsi="Times" w:cs="Helvetica Neue"/>
-        </w:rPr>
-        <w:t>.</w:t>
-      </w:r>
-      <w:r>
-        <w:rPr>
-          <w:rFonts w:ascii="Times" w:hAnsi="Times" w:cs="Helvetica Neue"/>
-        </w:rPr>
-        <w:t xml:space="preserve"> 2012</w:t>
+        <w:t>CSS-Tricks. 3 June. 2012</w:t>
       </w:r>
     </w:p>
     <w:p>
@@ -938,21 +896,7 @@
             <w:rStyle w:val="Hyperlink"/>
             <w:rFonts w:ascii="Times" w:hAnsi="Times" w:cs="Helvetica Neue"/>
           </w:rPr>
-          <w:t>http://css-tricks.c</w:t>
-        </w:r>
-        <w:r>
-          <w:rPr>
-            <w:rStyle w:val="Hyperlink"/>
-            <w:rFonts w:ascii="Times" w:hAnsi="Times" w:cs="Helvetica Neue"/>
-          </w:rPr>
-          <w:t>o</w:t>
-        </w:r>
-        <w:r>
-          <w:rPr>
-            <w:rStyle w:val="Hyperlink"/>
-            <w:rFonts w:ascii="Times" w:hAnsi="Times" w:cs="Helvetica Neue"/>
-          </w:rPr>
-          <w:t>m/specifics-on-css-specificity/</w:t>
+          <w:t>http://css-tricks.com/specifics-on-css-specificity/</w:t>
         </w:r>
       </w:hyperlink>
     </w:p>

</xml_diff>